<commit_message>
Fixed documents in the group files folder
</commit_message>
<xml_diff>
--- a/Group C files/ProjectPlanning.docx
+++ b/Group C files/ProjectPlanning.docx
@@ -171,7 +171,16 @@
           <w:szCs w:val="36"/>
           <w:u w:val="single"/>
         </w:rPr>
-        <w:t>Version 1.0</w:t>
+        <w:t>Version 1.</w:t>
+      </w:r>
+      <w:r>
+        <w:rPr>
+          <w:rFonts w:ascii="Times New Roman" w:hAnsi="Times New Roman" w:cs="Times New Roman"/>
+          <w:sz w:val="36"/>
+          <w:szCs w:val="36"/>
+          <w:u w:val="single"/>
+        </w:rPr>
+        <w:t>2</w:t>
       </w:r>
     </w:p>
     <w:p>
@@ -8959,7 +8968,7 @@
           <w:noProof/>
         </w:rPr>
         <w:drawing>
-          <wp:anchor distT="0" distB="0" distL="114300" distR="114300" simplePos="0" relativeHeight="251664384" behindDoc="1" locked="0" layoutInCell="1" allowOverlap="1" wp14:anchorId="182A1D6A" wp14:editId="279A151B">
+          <wp:anchor distT="0" distB="0" distL="114300" distR="114300" simplePos="0" relativeHeight="251664384" behindDoc="1" locked="0" layoutInCell="1" allowOverlap="1" wp14:anchorId="182A1D6A" wp14:editId="465E18BC">
             <wp:simplePos x="0" y="0"/>
             <wp:positionH relativeFrom="page">
               <wp:align>left</wp:align>
@@ -9681,16 +9690,7 @@
           <w:sz w:val="24"/>
           <w:szCs w:val="24"/>
         </w:rPr>
-        <w:t xml:space="preserve"> </w:t>
-      </w:r>
-      <w:r>
-        <w:rPr>
-          <w:rFonts w:ascii="Times New Roman" w:hAnsi="Times New Roman" w:cs="Times New Roman"/>
-          <w:color w:val="0D0D0D" w:themeColor="text1" w:themeTint="F2"/>
-          <w:sz w:val="24"/>
-          <w:szCs w:val="24"/>
-        </w:rPr>
-        <w:t>and their action for the chose website.</w:t>
+        <w:t xml:space="preserve"> and the weekly meetings with the client.</w:t>
       </w:r>
     </w:p>
     <w:p>
@@ -10372,52 +10372,25 @@
         <w:t>Weekly meetings:</w:t>
       </w:r>
     </w:p>
-    <w:p>
-      <w:pPr>
-        <w:spacing w:line="276" w:lineRule="auto"/>
-        <w:rPr>
-          <w:rFonts w:ascii="Times New Roman" w:hAnsi="Times New Roman" w:cs="Times New Roman"/>
-          <w:sz w:val="24"/>
-          <w:szCs w:val="24"/>
-        </w:rPr>
-      </w:pPr>
-      <w:r>
-        <w:rPr>
-          <w:rFonts w:ascii="Times New Roman" w:hAnsi="Times New Roman" w:cs="Times New Roman"/>
-          <w:sz w:val="24"/>
-          <w:szCs w:val="24"/>
-        </w:rPr>
-        <w:t>The table below shows the weekly meeting</w:t>
-      </w:r>
-      <w:r>
-        <w:rPr>
-          <w:rFonts w:ascii="Times New Roman" w:hAnsi="Times New Roman" w:cs="Times New Roman"/>
-          <w:sz w:val="24"/>
-          <w:szCs w:val="24"/>
-        </w:rPr>
-        <w:t>s between the client and the group IC1T. A more detailed document of the meetings will be given to the client upon request.</w:t>
-      </w:r>
-    </w:p>
     <w:tbl>
       <w:tblPr>
         <w:tblStyle w:val="TableGrid"/>
-        <w:tblW w:w="9550" w:type="dxa"/>
+        <w:tblW w:w="9532" w:type="dxa"/>
         <w:tblLook w:val="04A0" w:firstRow="1" w:lastRow="0" w:firstColumn="1" w:lastColumn="0" w:noHBand="0" w:noVBand="1"/>
       </w:tblPr>
       <w:tblGrid>
-        <w:gridCol w:w="1910"/>
-        <w:gridCol w:w="1910"/>
-        <w:gridCol w:w="1910"/>
-        <w:gridCol w:w="1910"/>
-        <w:gridCol w:w="1910"/>
+        <w:gridCol w:w="2383"/>
+        <w:gridCol w:w="2383"/>
+        <w:gridCol w:w="2383"/>
+        <w:gridCol w:w="2383"/>
       </w:tblGrid>
       <w:tr>
         <w:trPr>
-          <w:trHeight w:val="389"/>
+          <w:trHeight w:val="331"/>
         </w:trPr>
         <w:tc>
           <w:tcPr>
-            <w:tcW w:w="1910" w:type="dxa"/>
+            <w:tcW w:w="2383" w:type="dxa"/>
           </w:tcPr>
           <w:p>
             <w:pPr>
@@ -10440,7 +10413,7 @@
         </w:tc>
         <w:tc>
           <w:tcPr>
-            <w:tcW w:w="1910" w:type="dxa"/>
+            <w:tcW w:w="2383" w:type="dxa"/>
           </w:tcPr>
           <w:p>
             <w:pPr>
@@ -10463,7 +10436,7 @@
         </w:tc>
         <w:tc>
           <w:tcPr>
-            <w:tcW w:w="1910" w:type="dxa"/>
+            <w:tcW w:w="2383" w:type="dxa"/>
           </w:tcPr>
           <w:p>
             <w:pPr>
@@ -10486,7 +10459,7 @@
         </w:tc>
         <w:tc>
           <w:tcPr>
-            <w:tcW w:w="1910" w:type="dxa"/>
+            <w:tcW w:w="2383" w:type="dxa"/>
           </w:tcPr>
           <w:p>
             <w:pPr>
@@ -10504,157 +10477,6 @@
                 <w:bCs/>
               </w:rPr>
               <w:t>Minutes of meeting</w:t>
-            </w:r>
-          </w:p>
-        </w:tc>
-        <w:tc>
-          <w:tcPr>
-            <w:tcW w:w="1910" w:type="dxa"/>
-          </w:tcPr>
-          <w:p>
-            <w:pPr>
-              <w:spacing w:line="276" w:lineRule="auto"/>
-              <w:rPr>
-                <w:rFonts w:ascii="Times New Roman" w:hAnsi="Times New Roman" w:cs="Times New Roman"/>
-                <w:b/>
-                <w:bCs/>
-              </w:rPr>
-            </w:pPr>
-            <w:r>
-              <w:rPr>
-                <w:rFonts w:ascii="Times New Roman" w:hAnsi="Times New Roman" w:cs="Times New Roman"/>
-                <w:b/>
-                <w:bCs/>
-              </w:rPr>
-              <w:t>Content</w:t>
-            </w:r>
-          </w:p>
-        </w:tc>
-      </w:tr>
-      <w:tr>
-        <w:trPr>
-          <w:trHeight w:val="40"/>
-        </w:trPr>
-        <w:tc>
-          <w:tcPr>
-            <w:tcW w:w="1910" w:type="dxa"/>
-          </w:tcPr>
-          <w:p>
-            <w:pPr>
-              <w:spacing w:line="276" w:lineRule="auto"/>
-              <w:rPr>
-                <w:rFonts w:ascii="Times New Roman" w:hAnsi="Times New Roman" w:cs="Times New Roman"/>
-              </w:rPr>
-            </w:pPr>
-            <w:r>
-              <w:rPr>
-                <w:rFonts w:ascii="Times New Roman" w:hAnsi="Times New Roman" w:cs="Times New Roman"/>
-              </w:rPr>
-              <w:t>13:45</w:t>
-            </w:r>
-          </w:p>
-        </w:tc>
-        <w:tc>
-          <w:tcPr>
-            <w:tcW w:w="1910" w:type="dxa"/>
-          </w:tcPr>
-          <w:p>
-            <w:pPr>
-              <w:spacing w:line="276" w:lineRule="auto"/>
-              <w:rPr>
-                <w:rFonts w:ascii="Times New Roman" w:hAnsi="Times New Roman" w:cs="Times New Roman"/>
-              </w:rPr>
-            </w:pPr>
-            <w:r>
-              <w:rPr>
-                <w:rFonts w:ascii="Times New Roman" w:hAnsi="Times New Roman" w:cs="Times New Roman"/>
-              </w:rPr>
-              <w:t>3/10/2023</w:t>
-            </w:r>
-          </w:p>
-        </w:tc>
-        <w:tc>
-          <w:tcPr>
-            <w:tcW w:w="1910" w:type="dxa"/>
-          </w:tcPr>
-          <w:p>
-            <w:pPr>
-              <w:spacing w:line="276" w:lineRule="auto"/>
-              <w:rPr>
-                <w:rFonts w:ascii="Times New Roman" w:hAnsi="Times New Roman" w:cs="Times New Roman"/>
-              </w:rPr>
-            </w:pPr>
-            <w:r>
-              <w:rPr>
-                <w:rFonts w:ascii="Times New Roman" w:hAnsi="Times New Roman" w:cs="Times New Roman"/>
-              </w:rPr>
-              <w:t>1.050</w:t>
-            </w:r>
-          </w:p>
-        </w:tc>
-        <w:tc>
-          <w:tcPr>
-            <w:tcW w:w="1910" w:type="dxa"/>
-          </w:tcPr>
-          <w:p>
-            <w:pPr>
-              <w:spacing w:line="276" w:lineRule="auto"/>
-              <w:rPr>
-                <w:rFonts w:ascii="Times New Roman" w:hAnsi="Times New Roman" w:cs="Times New Roman"/>
-              </w:rPr>
-            </w:pPr>
-            <w:r>
-              <w:rPr>
-                <w:rFonts w:ascii="Times New Roman" w:hAnsi="Times New Roman" w:cs="Times New Roman"/>
-              </w:rPr>
-              <w:t>45 minutes</w:t>
-            </w:r>
-          </w:p>
-        </w:tc>
-        <w:tc>
-          <w:tcPr>
-            <w:tcW w:w="1910" w:type="dxa"/>
-          </w:tcPr>
-          <w:p>
-            <w:pPr>
-              <w:spacing w:line="276" w:lineRule="auto"/>
-              <w:rPr>
-                <w:rFonts w:ascii="Times New Roman" w:hAnsi="Times New Roman" w:cs="Times New Roman"/>
-              </w:rPr>
-            </w:pPr>
-            <w:r>
-              <w:rPr>
-                <w:rFonts w:ascii="Times New Roman" w:hAnsi="Times New Roman" w:cs="Times New Roman"/>
-              </w:rPr>
-              <w:t>- Showed the improved designs</w:t>
-            </w:r>
-          </w:p>
-          <w:p>
-            <w:pPr>
-              <w:spacing w:line="276" w:lineRule="auto"/>
-              <w:rPr>
-                <w:rFonts w:ascii="Times New Roman" w:hAnsi="Times New Roman" w:cs="Times New Roman"/>
-              </w:rPr>
-            </w:pPr>
-            <w:r>
-              <w:rPr>
-                <w:rFonts w:ascii="Times New Roman" w:hAnsi="Times New Roman" w:cs="Times New Roman"/>
-              </w:rPr>
-              <w:t>- Mihaela’s website is chosen as the main website</w:t>
-            </w:r>
-          </w:p>
-          <w:p>
-            <w:pPr>
-              <w:spacing w:line="276" w:lineRule="auto"/>
-              <w:rPr>
-                <w:rFonts w:ascii="Times New Roman" w:hAnsi="Times New Roman" w:cs="Times New Roman"/>
-              </w:rPr>
-            </w:pPr>
-            <w:r>
-              <w:rPr>
-                <w:rFonts w:ascii="Times New Roman" w:hAnsi="Times New Roman" w:cs="Times New Roman"/>
-              </w:rPr>
-              <w:t>- Approved weekly appointments</w:t>
             </w:r>
           </w:p>
         </w:tc>
@@ -11194,7 +11016,6 @@
                 <w:sz w:val="28"/>
                 <w:szCs w:val="28"/>
               </w:rPr>
-              <w:lastRenderedPageBreak/>
               <w:t>Probability of group member getting sick</w:t>
             </w:r>
           </w:p>
@@ -11395,6 +11216,7 @@
                 <w:sz w:val="28"/>
                 <w:szCs w:val="28"/>
               </w:rPr>
+              <w:lastRenderedPageBreak/>
               <w:t xml:space="preserve">Probability of </w:t>
             </w:r>
             <w:r>

</xml_diff>